<commit_message>
blocco al cambio delle views
</commit_message>
<xml_diff>
--- a/4_Diari/diario 30.09.2022.docx
+++ b/4_Diari/diario 30.09.2022.docx
@@ -149,29 +149,28 @@
               <w:pStyle w:val="Nessunaspaziatura"/>
               <w:rPr>
                 <w:b w:val="0"/>
-                <w:u w:val="single"/>
               </w:rPr>
             </w:pPr>
             <w:r>
               <w:rPr>
                 <w:b w:val="0"/>
               </w:rPr>
-              <w:t>Creazione del programma e iniziato a sviluppare metodo di switch per le view</w:t>
+              <w:t xml:space="preserve">Bloccato al punto </w:t>
             </w:r>
+            <w:proofErr w:type="gramStart"/>
             <w:r>
               <w:rPr>
                 <w:b w:val="0"/>
               </w:rPr>
-              <w:t xml:space="preserve">. Preso spunto da </w:t>
+              <w:t>di</w:t>
             </w:r>
+            <w:proofErr w:type="gramEnd"/>
             <w:r>
               <w:rPr>
                 <w:b w:val="0"/>
               </w:rPr>
-              <w:t>httpswww.youtube.comwatchv=1_cUgpWqS0Y</w:t>
+              <w:t xml:space="preserve"> settimana scorsa</w:t>
             </w:r>
-            <w:bookmarkStart w:id="0" w:name="_GoBack"/>
-            <w:bookmarkEnd w:id="0"/>
           </w:p>
         </w:tc>
       </w:tr>
@@ -231,34 +230,22 @@
                 <w:b w:val="0"/>
               </w:rPr>
             </w:pPr>
-            <w:r>
-              <w:rPr>
-                <w:b w:val="0"/>
-              </w:rPr>
-              <w:t xml:space="preserve">Non trova la classe </w:t>
-            </w:r>
             <w:proofErr w:type="spellStart"/>
             <w:r>
               <w:rPr>
                 <w:b w:val="0"/>
               </w:rPr>
-              <w:t>viewmodel</w:t>
+              <w:t>Crush</w:t>
             </w:r>
             <w:proofErr w:type="spellEnd"/>
             <w:r>
               <w:rPr>
                 <w:b w:val="0"/>
               </w:rPr>
-              <w:t xml:space="preserve"> e view nell’</w:t>
+              <w:t xml:space="preserve"> dell’applicazione quando clicco il bottone</w:t>
             </w:r>
-            <w:proofErr w:type="spellStart"/>
-            <w:r>
-              <w:rPr>
-                <w:b w:val="0"/>
-              </w:rPr>
-              <w:t>app.xaml</w:t>
-            </w:r>
-            <w:proofErr w:type="spellEnd"/>
+            <w:bookmarkStart w:id="0" w:name="_GoBack"/>
+            <w:bookmarkEnd w:id="0"/>
           </w:p>
         </w:tc>
       </w:tr>
@@ -324,7 +311,7 @@
                 <w:b w:val="0"/>
                 <w:bCs w:val="0"/>
               </w:rPr>
-              <w:t>Ritardo dovuto dalla lezione di teoria</w:t>
+              <w:t>bloccato</w:t>
             </w:r>
           </w:p>
         </w:tc>
@@ -389,7 +376,7 @@
               <w:rPr>
                 <w:b w:val="0"/>
               </w:rPr>
-              <w:t>Creare le view funzionanti</w:t>
+              <w:t>Finire le views</w:t>
             </w:r>
           </w:p>
         </w:tc>
@@ -2579,7 +2566,7 @@
 </file>
 
 <file path=customXml/itemProps1.xml><?xml version="1.0" encoding="utf-8"?>
-<ds:datastoreItem xmlns:ds="http://schemas.openxmlformats.org/officeDocument/2006/customXml" ds:itemID="{682D58C4-0469-46FD-9D04-D5749B44C992}">
+<ds:datastoreItem xmlns:ds="http://schemas.openxmlformats.org/officeDocument/2006/customXml" ds:itemID="{D1781D1B-3F7C-4808-B290-65A9FDF16B33}">
   <ds:schemaRefs>
     <ds:schemaRef ds:uri="http://schemas.openxmlformats.org/officeDocument/2006/bibliography"/>
   </ds:schemaRefs>

</xml_diff>